<commit_message>
Edited Epsilon Contribution Word Document
</commit_message>
<xml_diff>
--- a/Epsilon_Contributions_Unity_Collab.docx
+++ b/Epsilon_Contributions_Unity_Collab.docx
@@ -43,10 +43,12 @@
         <w:t xml:space="preserve"> </w:t>
       </w:r>
       <w:r>
-        <w:t>that Epsilon Team made to o</w:t>
-      </w:r>
-      <w:r>
-        <w:t>ur Unity Project through</w:t>
+        <w:t xml:space="preserve">that the Epsilon Team made to </w:t>
+      </w:r>
+      <w:bookmarkStart w:id="0" w:name="_GoBack"/>
+      <w:bookmarkEnd w:id="0"/>
+      <w:r>
+        <w:t>Unity Project through</w:t>
       </w:r>
       <w:r>
         <w:t xml:space="preserve"> the Unity Collaborate Feature. </w:t>
@@ -86,12 +88,72 @@
     <w:p>
       <w:r>
         <w:rPr>
+          <w:b/>
+          <w:i/>
+          <w:u w:val="single"/>
+        </w:rPr>
+        <w:t>Please note that “</w:t>
+      </w:r>
+      <w:r>
+        <w:rPr>
+          <w:b/>
+          <w:i/>
+          <w:u w:val="single"/>
+        </w:rPr>
+        <w:t>Stanley Ezenekwe</w:t>
+      </w:r>
+      <w:r>
+        <w:rPr>
+          <w:b/>
+          <w:i/>
+          <w:u w:val="single"/>
+        </w:rPr>
+        <w:t>”</w:t>
+      </w:r>
+      <w:r>
+        <w:rPr>
+          <w:b/>
+          <w:i/>
+          <w:u w:val="single"/>
+        </w:rPr>
+        <w:t xml:space="preserve"> = Afam </w:t>
+      </w:r>
+      <w:r>
+        <w:rPr>
+          <w:b/>
+          <w:i/>
+          <w:u w:val="single"/>
+        </w:rPr>
+        <w:t>Ezenekwe</w:t>
+      </w:r>
+      <w:r>
+        <w:t xml:space="preserve"> (commits made by Afam </w:t>
+      </w:r>
+      <w:r>
+        <w:t>Ezenekwe</w:t>
+      </w:r>
+      <w:r>
+        <w:t>)</w:t>
+      </w:r>
+    </w:p>
+    <w:p>
+      <w:pPr>
+        <w:rPr>
+          <w:b/>
+          <w:i/>
+          <w:u w:val="single"/>
+        </w:rPr>
+      </w:pPr>
+    </w:p>
+    <w:p>
+      <w:r>
+        <w:rPr>
           <w:noProof/>
         </w:rPr>
         <w:drawing>
-          <wp:inline distT="0" distB="0" distL="0" distR="0" wp14:anchorId="18EF7180" wp14:editId="5DF537D2">
-            <wp:extent cx="9144000" cy="5715000"/>
-            <wp:effectExtent l="0" t="0" r="0" b="0"/>
+          <wp:inline distT="0" distB="0" distL="0" distR="0" wp14:anchorId="18EF7180" wp14:editId="0833D33F">
+            <wp:extent cx="9144000" cy="5372100"/>
+            <wp:effectExtent l="0" t="0" r="0" b="12700"/>
             <wp:docPr id="1" name="Picture 1"/>
             <wp:cNvGraphicFramePr>
               <a:graphicFrameLocks xmlns:a="http://schemas.openxmlformats.org/drawingml/2006/main" noChangeAspect="1"/>
@@ -118,7 +180,7 @@
                   <pic:spPr>
                     <a:xfrm>
                       <a:off x="0" y="0"/>
-                      <a:ext cx="9144000" cy="5715000"/>
+                      <a:ext cx="9144000" cy="5372100"/>
                     </a:xfrm>
                     <a:prstGeom prst="rect">
                       <a:avLst/>
@@ -731,10 +793,7 @@
         </w:drawing>
       </w:r>
     </w:p>
-    <w:p>
-      <w:bookmarkStart w:id="0" w:name="_GoBack"/>
-      <w:bookmarkEnd w:id="0"/>
-    </w:p>
+    <w:p/>
     <w:sectPr>
       <w:pgSz w:w="15840" w:h="12240" w:orient="landscape"/>
       <w:pgMar w:top="720" w:right="720" w:bottom="720" w:left="720" w:header="720" w:footer="720" w:gutter="0"/>

</xml_diff>